<commit_message>
upgrade_internet: envio de correos adicionado
</commit_message>
<xml_diff>
--- a/scripts/apis/templates/informes/upgrade_internet_plantilla.docx
+++ b/scripts/apis/templates/informes/upgrade_internet_plantilla.docx
@@ -189,7 +189,6 @@
                 <w:lang w:val="es-MX"/>
               </w:rPr>
             </w:pPr>
-            <w:bookmarkStart w:id="0" w:name="_GoBack"/>
             <w:r>
               <w:rPr>
                 <w:b/>
@@ -515,7 +514,6 @@
           </w:p>
         </w:tc>
       </w:tr>
-      <w:bookmarkEnd w:id="0"/>
     </w:tbl>
     <w:p>
       <w:pPr>
@@ -551,18 +549,21 @@
         <w:tblLook w:val="04A0" w:firstRow="1" w:lastRow="0" w:firstColumn="1" w:lastColumn="0" w:noHBand="0" w:noVBand="1"/>
       </w:tblPr>
       <w:tblGrid>
-        <w:gridCol w:w="397"/>
-        <w:gridCol w:w="428"/>
-        <w:gridCol w:w="495"/>
-        <w:gridCol w:w="462"/>
-        <w:gridCol w:w="531"/>
-        <w:gridCol w:w="866"/>
-        <w:gridCol w:w="573"/>
-        <w:gridCol w:w="233"/>
-        <w:gridCol w:w="350"/>
-        <w:gridCol w:w="468"/>
+        <w:gridCol w:w="376"/>
+        <w:gridCol w:w="403"/>
+        <w:gridCol w:w="463"/>
+        <w:gridCol w:w="318"/>
+        <w:gridCol w:w="345"/>
+        <w:gridCol w:w="393"/>
+        <w:gridCol w:w="906"/>
+        <w:gridCol w:w="605"/>
         <w:gridCol w:w="216"/>
-        <w:gridCol w:w="3475"/>
+        <w:gridCol w:w="302"/>
+        <w:gridCol w:w="321"/>
+        <w:gridCol w:w="394"/>
+        <w:gridCol w:w="216"/>
+        <w:gridCol w:w="216"/>
+        <w:gridCol w:w="3020"/>
       </w:tblGrid>
       <w:tr>
         <w:trPr>
@@ -571,7 +572,7 @@
         <w:tc>
           <w:tcPr>
             <w:tcW w:w="0" w:type="auto"/>
-            <w:gridSpan w:val="12"/>
+            <w:gridSpan w:val="15"/>
           </w:tcPr>
           <w:p>
             <w:pPr>
@@ -674,7 +675,7 @@
         <w:tc>
           <w:tcPr>
             <w:tcW w:w="0" w:type="auto"/>
-            <w:gridSpan w:val="12"/>
+            <w:gridSpan w:val="15"/>
             <w:shd w:val="clear" w:color="auto" w:fill="5B9BD5" w:themeFill="accent1"/>
           </w:tcPr>
           <w:p>
@@ -811,7 +812,7 @@
         <w:tc>
           <w:tcPr>
             <w:tcW w:w="0" w:type="auto"/>
-            <w:gridSpan w:val="2"/>
+            <w:gridSpan w:val="3"/>
             <w:shd w:val="clear" w:color="auto" w:fill="FFFFFF" w:themeFill="background1"/>
           </w:tcPr>
           <w:p>
@@ -913,36 +914,36 @@
         <w:tc>
           <w:tcPr>
             <w:tcW w:w="0" w:type="auto"/>
+            <w:gridSpan w:val="4"/>
+            <w:shd w:val="clear" w:color="auto" w:fill="FFFFFF" w:themeFill="background1"/>
+          </w:tcPr>
+          <w:p>
+            <w:pPr>
+              <w:tabs>
+                <w:tab w:val="left" w:pos="2772"/>
+              </w:tabs>
+              <w:rPr>
+                <w:b/>
+                <w:sz w:val="18"/>
+                <w:szCs w:val="18"/>
+                <w:lang w:val="es-MX"/>
+              </w:rPr>
+            </w:pPr>
+            <w:r>
+              <w:rPr>
+                <w:b/>
+                <w:sz w:val="18"/>
+                <w:szCs w:val="18"/>
+                <w:lang w:val="es-MX"/>
+              </w:rPr>
+              <w:t xml:space="preserve">WAN </w:t>
+            </w:r>
+          </w:p>
+        </w:tc>
+        <w:tc>
+          <w:tcPr>
+            <w:tcW w:w="0" w:type="auto"/>
             <w:gridSpan w:val="3"/>
-            <w:shd w:val="clear" w:color="auto" w:fill="FFFFFF" w:themeFill="background1"/>
-          </w:tcPr>
-          <w:p>
-            <w:pPr>
-              <w:tabs>
-                <w:tab w:val="left" w:pos="2772"/>
-              </w:tabs>
-              <w:rPr>
-                <w:b/>
-                <w:sz w:val="18"/>
-                <w:szCs w:val="18"/>
-                <w:lang w:val="es-MX"/>
-              </w:rPr>
-            </w:pPr>
-            <w:r>
-              <w:rPr>
-                <w:b/>
-                <w:sz w:val="18"/>
-                <w:szCs w:val="18"/>
-                <w:lang w:val="es-MX"/>
-              </w:rPr>
-              <w:t xml:space="preserve">WAN </w:t>
-            </w:r>
-          </w:p>
-        </w:tc>
-        <w:tc>
-          <w:tcPr>
-            <w:tcW w:w="0" w:type="auto"/>
-            <w:gridSpan w:val="2"/>
             <w:shd w:val="clear" w:color="auto" w:fill="FFFFFF" w:themeFill="background1"/>
           </w:tcPr>
           <w:p>
@@ -1008,7 +1009,7 @@
         <w:tc>
           <w:tcPr>
             <w:tcW w:w="0" w:type="auto"/>
-            <w:gridSpan w:val="12"/>
+            <w:gridSpan w:val="15"/>
             <w:shd w:val="clear" w:color="auto" w:fill="FFFFFF" w:themeFill="background1"/>
           </w:tcPr>
           <w:p>
@@ -1072,6 +1073,33 @@
         <w:tc>
           <w:tcPr>
             <w:tcW w:w="0" w:type="auto"/>
+            <w:gridSpan w:val="5"/>
+            <w:shd w:val="clear" w:color="auto" w:fill="FFFFFF" w:themeFill="background1"/>
+          </w:tcPr>
+          <w:p>
+            <w:pPr>
+              <w:tabs>
+                <w:tab w:val="left" w:pos="2772"/>
+              </w:tabs>
+              <w:rPr>
+                <w:sz w:val="18"/>
+                <w:szCs w:val="18"/>
+                <w:lang w:val="es-MX"/>
+              </w:rPr>
+            </w:pPr>
+            <w:r>
+              <w:rPr>
+                <w:sz w:val="18"/>
+                <w:szCs w:val="18"/>
+                <w:lang w:val="es-MX"/>
+              </w:rPr>
+              <w:t>{{item.msg.pe_device.pe}}</w:t>
+            </w:r>
+          </w:p>
+        </w:tc>
+        <w:tc>
+          <w:tcPr>
+            <w:tcW w:w="1156" w:type="dxa"/>
             <w:gridSpan w:val="4"/>
             <w:shd w:val="clear" w:color="auto" w:fill="FFFFFF" w:themeFill="background1"/>
           </w:tcPr>
@@ -1081,33 +1109,6 @@
                 <w:tab w:val="left" w:pos="2772"/>
               </w:tabs>
               <w:rPr>
-                <w:sz w:val="18"/>
-                <w:szCs w:val="18"/>
-                <w:lang w:val="es-MX"/>
-              </w:rPr>
-            </w:pPr>
-            <w:r>
-              <w:rPr>
-                <w:sz w:val="18"/>
-                <w:szCs w:val="18"/>
-                <w:lang w:val="es-MX"/>
-              </w:rPr>
-              <w:t>{{item.msg.pe_device.pe}}</w:t>
-            </w:r>
-          </w:p>
-        </w:tc>
-        <w:tc>
-          <w:tcPr>
-            <w:tcW w:w="1310" w:type="dxa"/>
-            <w:gridSpan w:val="3"/>
-            <w:shd w:val="clear" w:color="auto" w:fill="FFFFFF" w:themeFill="background1"/>
-          </w:tcPr>
-          <w:p>
-            <w:pPr>
-              <w:tabs>
-                <w:tab w:val="left" w:pos="2772"/>
-              </w:tabs>
-              <w:rPr>
                 <w:b/>
                 <w:sz w:val="18"/>
                 <w:szCs w:val="18"/>
@@ -1127,8 +1128,8 @@
         </w:tc>
         <w:tc>
           <w:tcPr>
-            <w:tcW w:w="4104" w:type="dxa"/>
-            <w:gridSpan w:val="3"/>
+            <w:tcW w:w="4159" w:type="dxa"/>
+            <w:gridSpan w:val="4"/>
             <w:shd w:val="clear" w:color="auto" w:fill="FFFFFF" w:themeFill="background1"/>
           </w:tcPr>
           <w:p>
@@ -1209,6 +1210,51 @@
         <w:tc>
           <w:tcPr>
             <w:tcW w:w="0" w:type="auto"/>
+            <w:gridSpan w:val="5"/>
+            <w:shd w:val="clear" w:color="auto" w:fill="FFFFFF" w:themeFill="background1"/>
+          </w:tcPr>
+          <w:p>
+            <w:pPr>
+              <w:tabs>
+                <w:tab w:val="left" w:pos="2772"/>
+              </w:tabs>
+              <w:rPr>
+                <w:sz w:val="18"/>
+                <w:szCs w:val="18"/>
+                <w:lang w:val="es-MX"/>
+              </w:rPr>
+            </w:pPr>
+            <w:r>
+              <w:rPr>
+                <w:sz w:val="18"/>
+                <w:szCs w:val="18"/>
+                <w:lang w:val="es-MX"/>
+              </w:rPr>
+              <w:t>{{</w:t>
+            </w:r>
+            <w:proofErr w:type="spellStart"/>
+            <w:r>
+              <w:rPr>
+                <w:sz w:val="18"/>
+                <w:szCs w:val="18"/>
+                <w:lang w:val="es-MX"/>
+              </w:rPr>
+              <w:t>item.msg.pe_device.pe_chassis</w:t>
+            </w:r>
+            <w:proofErr w:type="spellEnd"/>
+            <w:r>
+              <w:rPr>
+                <w:sz w:val="18"/>
+                <w:szCs w:val="18"/>
+                <w:lang w:val="es-MX"/>
+              </w:rPr>
+              <w:t>}}</w:t>
+            </w:r>
+          </w:p>
+        </w:tc>
+        <w:tc>
+          <w:tcPr>
+            <w:tcW w:w="1156" w:type="dxa"/>
             <w:gridSpan w:val="4"/>
             <w:shd w:val="clear" w:color="auto" w:fill="FFFFFF" w:themeFill="background1"/>
           </w:tcPr>
@@ -1218,51 +1264,6 @@
                 <w:tab w:val="left" w:pos="2772"/>
               </w:tabs>
               <w:rPr>
-                <w:sz w:val="18"/>
-                <w:szCs w:val="18"/>
-                <w:lang w:val="es-MX"/>
-              </w:rPr>
-            </w:pPr>
-            <w:r>
-              <w:rPr>
-                <w:sz w:val="18"/>
-                <w:szCs w:val="18"/>
-                <w:lang w:val="es-MX"/>
-              </w:rPr>
-              <w:t>{{</w:t>
-            </w:r>
-            <w:proofErr w:type="spellStart"/>
-            <w:r>
-              <w:rPr>
-                <w:sz w:val="18"/>
-                <w:szCs w:val="18"/>
-                <w:lang w:val="es-MX"/>
-              </w:rPr>
-              <w:t>item.msg.pe_device.pe_chassis</w:t>
-            </w:r>
-            <w:proofErr w:type="spellEnd"/>
-            <w:r>
-              <w:rPr>
-                <w:sz w:val="18"/>
-                <w:szCs w:val="18"/>
-                <w:lang w:val="es-MX"/>
-              </w:rPr>
-              <w:t>}}</w:t>
-            </w:r>
-          </w:p>
-        </w:tc>
-        <w:tc>
-          <w:tcPr>
-            <w:tcW w:w="1310" w:type="dxa"/>
-            <w:gridSpan w:val="3"/>
-            <w:shd w:val="clear" w:color="auto" w:fill="FFFFFF" w:themeFill="background1"/>
-          </w:tcPr>
-          <w:p>
-            <w:pPr>
-              <w:tabs>
-                <w:tab w:val="left" w:pos="2772"/>
-              </w:tabs>
-              <w:rPr>
                 <w:b/>
                 <w:sz w:val="18"/>
                 <w:szCs w:val="18"/>
@@ -1282,8 +1283,8 @@
         </w:tc>
         <w:tc>
           <w:tcPr>
-            <w:tcW w:w="4104" w:type="dxa"/>
-            <w:gridSpan w:val="3"/>
+            <w:tcW w:w="4159" w:type="dxa"/>
+            <w:gridSpan w:val="4"/>
             <w:shd w:val="clear" w:color="auto" w:fill="FFFFFF" w:themeFill="background1"/>
           </w:tcPr>
           <w:p>
@@ -1383,7 +1384,7 @@
         <w:tc>
           <w:tcPr>
             <w:tcW w:w="0" w:type="auto"/>
-            <w:gridSpan w:val="12"/>
+            <w:gridSpan w:val="15"/>
             <w:shd w:val="clear" w:color="auto" w:fill="FFFFFF" w:themeFill="background1"/>
           </w:tcPr>
           <w:p>
@@ -1426,7 +1427,7 @@
         <w:tc>
           <w:tcPr>
             <w:tcW w:w="0" w:type="auto"/>
-            <w:gridSpan w:val="12"/>
+            <w:gridSpan w:val="15"/>
             <w:shd w:val="clear" w:color="auto" w:fill="FFFFFF" w:themeFill="background1"/>
           </w:tcPr>
           <w:p>
@@ -1525,17 +1526,7 @@
                 <w:szCs w:val="18"/>
                 <w:lang w:val="es-MX"/>
               </w:rPr>
-              <w:t>item.</w:t>
-            </w:r>
-            <w:r>
-              <w:rPr>
-                <w:i/>
-                <w:color w:val="A5A5A5" w:themeColor="accent3"/>
-                <w:sz w:val="18"/>
-                <w:szCs w:val="18"/>
-                <w:lang w:val="es-MX"/>
-              </w:rPr>
-              <w:t>msg.pe_dev</w:t>
+              <w:t>item.msg.pe_dev</w:t>
             </w:r>
             <w:r>
               <w:rPr>
@@ -1719,7 +1710,7 @@
         <w:tc>
           <w:tcPr>
             <w:tcW w:w="0" w:type="auto"/>
-            <w:gridSpan w:val="12"/>
+            <w:gridSpan w:val="15"/>
             <w:shd w:val="clear" w:color="auto" w:fill="FFFFFF" w:themeFill="background1"/>
           </w:tcPr>
           <w:p>
@@ -1762,7 +1753,7 @@
         <w:tc>
           <w:tcPr>
             <w:tcW w:w="0" w:type="auto"/>
-            <w:gridSpan w:val="12"/>
+            <w:gridSpan w:val="15"/>
             <w:shd w:val="clear" w:color="auto" w:fill="FFFFFF" w:themeFill="background1"/>
           </w:tcPr>
           <w:p>
@@ -2051,7 +2042,7 @@
         <w:tc>
           <w:tcPr>
             <w:tcW w:w="0" w:type="auto"/>
-            <w:gridSpan w:val="12"/>
+            <w:gridSpan w:val="15"/>
           </w:tcPr>
           <w:p>
             <w:pPr>
@@ -2113,6 +2104,50 @@
         <w:tc>
           <w:tcPr>
             <w:tcW w:w="0" w:type="auto"/>
+            <w:gridSpan w:val="5"/>
+          </w:tcPr>
+          <w:p>
+            <w:pPr>
+              <w:tabs>
+                <w:tab w:val="left" w:pos="2772"/>
+              </w:tabs>
+              <w:rPr>
+                <w:sz w:val="18"/>
+                <w:szCs w:val="18"/>
+                <w:lang w:val="es-MX"/>
+              </w:rPr>
+            </w:pPr>
+            <w:r>
+              <w:rPr>
+                <w:sz w:val="18"/>
+                <w:szCs w:val="18"/>
+                <w:lang w:val="es-MX"/>
+              </w:rPr>
+              <w:t>{{</w:t>
+            </w:r>
+            <w:proofErr w:type="spellStart"/>
+            <w:r>
+              <w:rPr>
+                <w:sz w:val="18"/>
+                <w:szCs w:val="18"/>
+                <w:lang w:val="es-MX"/>
+              </w:rPr>
+              <w:t>item.msg.cpe_device.cpe</w:t>
+            </w:r>
+            <w:proofErr w:type="spellEnd"/>
+            <w:r>
+              <w:rPr>
+                <w:sz w:val="18"/>
+                <w:szCs w:val="18"/>
+                <w:lang w:val="es-MX"/>
+              </w:rPr>
+              <w:t xml:space="preserve"> | default(“ ”)}}</w:t>
+            </w:r>
+          </w:p>
+        </w:tc>
+        <w:tc>
+          <w:tcPr>
+            <w:tcW w:w="1034" w:type="dxa"/>
             <w:gridSpan w:val="4"/>
           </w:tcPr>
           <w:p>
@@ -2121,50 +2156,6 @@
                 <w:tab w:val="left" w:pos="2772"/>
               </w:tabs>
               <w:rPr>
-                <w:sz w:val="18"/>
-                <w:szCs w:val="18"/>
-                <w:lang w:val="es-MX"/>
-              </w:rPr>
-            </w:pPr>
-            <w:r>
-              <w:rPr>
-                <w:sz w:val="18"/>
-                <w:szCs w:val="18"/>
-                <w:lang w:val="es-MX"/>
-              </w:rPr>
-              <w:t>{{</w:t>
-            </w:r>
-            <w:proofErr w:type="spellStart"/>
-            <w:r>
-              <w:rPr>
-                <w:sz w:val="18"/>
-                <w:szCs w:val="18"/>
-                <w:lang w:val="es-MX"/>
-              </w:rPr>
-              <w:t>item.msg.cpe_device.cpe</w:t>
-            </w:r>
-            <w:proofErr w:type="spellEnd"/>
-            <w:r>
-              <w:rPr>
-                <w:sz w:val="18"/>
-                <w:szCs w:val="18"/>
-                <w:lang w:val="es-MX"/>
-              </w:rPr>
-              <w:t xml:space="preserve"> | default(“ ”)}}</w:t>
-            </w:r>
-          </w:p>
-        </w:tc>
-        <w:tc>
-          <w:tcPr>
-            <w:tcW w:w="986" w:type="dxa"/>
-            <w:gridSpan w:val="3"/>
-          </w:tcPr>
-          <w:p>
-            <w:pPr>
-              <w:tabs>
-                <w:tab w:val="left" w:pos="2772"/>
-              </w:tabs>
-              <w:rPr>
                 <w:b/>
                 <w:sz w:val="18"/>
                 <w:szCs w:val="18"/>
@@ -2202,7 +2193,8 @@
         </w:tc>
         <w:tc>
           <w:tcPr>
-            <w:tcW w:w="3392" w:type="dxa"/>
+            <w:tcW w:w="3475" w:type="dxa"/>
+            <w:gridSpan w:val="2"/>
           </w:tcPr>
           <w:p>
             <w:pPr>
@@ -2250,7 +2242,7 @@
         </w:trPr>
         <w:tc>
           <w:tcPr>
-            <w:tcW w:w="1810" w:type="dxa"/>
+            <w:tcW w:w="1782" w:type="dxa"/>
             <w:gridSpan w:val="4"/>
           </w:tcPr>
           <w:p>
@@ -2280,7 +2272,51 @@
         </w:tc>
         <w:tc>
           <w:tcPr>
-            <w:tcW w:w="2306" w:type="dxa"/>
+            <w:tcW w:w="2203" w:type="dxa"/>
+            <w:gridSpan w:val="5"/>
+          </w:tcPr>
+          <w:p>
+            <w:pPr>
+              <w:tabs>
+                <w:tab w:val="left" w:pos="2772"/>
+              </w:tabs>
+              <w:rPr>
+                <w:sz w:val="18"/>
+                <w:szCs w:val="18"/>
+                <w:lang w:val="es-MX"/>
+              </w:rPr>
+            </w:pPr>
+            <w:r>
+              <w:rPr>
+                <w:sz w:val="18"/>
+                <w:szCs w:val="18"/>
+                <w:lang w:val="es-MX"/>
+              </w:rPr>
+              <w:t>{{</w:t>
+            </w:r>
+            <w:proofErr w:type="spellStart"/>
+            <w:r>
+              <w:rPr>
+                <w:sz w:val="18"/>
+                <w:szCs w:val="18"/>
+                <w:lang w:val="es-MX"/>
+              </w:rPr>
+              <w:t>item.msg.cpe_device.cpe_chassis</w:t>
+            </w:r>
+            <w:proofErr w:type="spellEnd"/>
+            <w:r>
+              <w:rPr>
+                <w:sz w:val="18"/>
+                <w:szCs w:val="18"/>
+                <w:lang w:val="es-MX"/>
+              </w:rPr>
+              <w:t xml:space="preserve"> | default(“ ”) }}</w:t>
+            </w:r>
+          </w:p>
+        </w:tc>
+        <w:tc>
+          <w:tcPr>
+            <w:tcW w:w="1034" w:type="dxa"/>
             <w:gridSpan w:val="4"/>
           </w:tcPr>
           <w:p>
@@ -2289,6 +2325,36 @@
                 <w:tab w:val="left" w:pos="2772"/>
               </w:tabs>
               <w:rPr>
+                <w:b/>
+                <w:sz w:val="18"/>
+                <w:szCs w:val="18"/>
+                <w:lang w:val="es-MX"/>
+              </w:rPr>
+            </w:pPr>
+            <w:proofErr w:type="spellStart"/>
+            <w:r>
+              <w:rPr>
+                <w:b/>
+                <w:sz w:val="18"/>
+                <w:szCs w:val="18"/>
+                <w:lang w:val="es-MX"/>
+              </w:rPr>
+              <w:t>Hostname</w:t>
+            </w:r>
+            <w:proofErr w:type="spellEnd"/>
+          </w:p>
+        </w:tc>
+        <w:tc>
+          <w:tcPr>
+            <w:tcW w:w="0" w:type="auto"/>
+            <w:gridSpan w:val="2"/>
+          </w:tcPr>
+          <w:p>
+            <w:pPr>
+              <w:tabs>
+                <w:tab w:val="left" w:pos="2772"/>
+              </w:tabs>
+              <w:rPr>
                 <w:sz w:val="18"/>
                 <w:szCs w:val="18"/>
                 <w:lang w:val="es-MX"/>
@@ -2309,7 +2375,7 @@
                 <w:szCs w:val="18"/>
                 <w:lang w:val="es-MX"/>
               </w:rPr>
-              <w:t>item.msg.cpe_device.cpe_chassis</w:t>
+              <w:t>item.msg.cpe_device.cpe_hostname</w:t>
             </w:r>
             <w:proofErr w:type="spellEnd"/>
             <w:r>
@@ -2319,87 +2385,6 @@
                 <w:lang w:val="es-MX"/>
               </w:rPr>
               <w:t xml:space="preserve"> | default(“ ”) }}</w:t>
-            </w:r>
-          </w:p>
-        </w:tc>
-        <w:tc>
-          <w:tcPr>
-            <w:tcW w:w="986" w:type="dxa"/>
-            <w:gridSpan w:val="3"/>
-          </w:tcPr>
-          <w:p>
-            <w:pPr>
-              <w:tabs>
-                <w:tab w:val="left" w:pos="2772"/>
-              </w:tabs>
-              <w:rPr>
-                <w:b/>
-                <w:sz w:val="18"/>
-                <w:szCs w:val="18"/>
-                <w:lang w:val="es-MX"/>
-              </w:rPr>
-            </w:pPr>
-            <w:proofErr w:type="spellStart"/>
-            <w:r>
-              <w:rPr>
-                <w:b/>
-                <w:sz w:val="18"/>
-                <w:szCs w:val="18"/>
-                <w:lang w:val="es-MX"/>
-              </w:rPr>
-              <w:t>Hostname</w:t>
-            </w:r>
-            <w:proofErr w:type="spellEnd"/>
-          </w:p>
-        </w:tc>
-        <w:tc>
-          <w:tcPr>
-            <w:tcW w:w="0" w:type="auto"/>
-          </w:tcPr>
-          <w:p>
-            <w:pPr>
-              <w:tabs>
-                <w:tab w:val="left" w:pos="2772"/>
-              </w:tabs>
-              <w:rPr>
-                <w:sz w:val="18"/>
-                <w:szCs w:val="18"/>
-                <w:lang w:val="es-MX"/>
-              </w:rPr>
-            </w:pPr>
-            <w:r>
-              <w:rPr>
-                <w:sz w:val="18"/>
-                <w:szCs w:val="18"/>
-                <w:lang w:val="es-MX"/>
-              </w:rPr>
-              <w:t>{{</w:t>
-            </w:r>
-            <w:proofErr w:type="spellStart"/>
-            <w:r>
-              <w:rPr>
-                <w:sz w:val="18"/>
-                <w:szCs w:val="18"/>
-                <w:lang w:val="es-MX"/>
-              </w:rPr>
-              <w:t>item.msg.cpe_device.cpe_hostname</w:t>
-            </w:r>
-            <w:proofErr w:type="spellEnd"/>
-            <w:r>
-              <w:rPr>
-                <w:sz w:val="18"/>
-                <w:szCs w:val="18"/>
-                <w:lang w:val="es-MX"/>
-              </w:rPr>
-              <w:t xml:space="preserve"> | default(“ ”) </w:t>
-            </w:r>
-            <w:r>
-              <w:rPr>
-                <w:sz w:val="18"/>
-                <w:szCs w:val="18"/>
-                <w:lang w:val="es-MX"/>
-              </w:rPr>
-              <w:t>}}</w:t>
             </w:r>
           </w:p>
         </w:tc>
@@ -2411,7 +2396,7 @@
         <w:tc>
           <w:tcPr>
             <w:tcW w:w="0" w:type="auto"/>
-            <w:gridSpan w:val="12"/>
+            <w:gridSpan w:val="15"/>
           </w:tcPr>
           <w:p>
             <w:pPr>
@@ -2444,7 +2429,7 @@
         <w:tc>
           <w:tcPr>
             <w:tcW w:w="0" w:type="auto"/>
-            <w:gridSpan w:val="12"/>
+            <w:gridSpan w:val="15"/>
           </w:tcPr>
           <w:p>
             <w:pPr>
@@ -2682,45 +2667,27 @@
         <w:tc>
           <w:tcPr>
             <w:tcW w:w="0" w:type="auto"/>
-            <w:gridSpan w:val="12"/>
-          </w:tcPr>
-          <w:p>
-            <w:pPr>
-              <w:tabs>
-                <w:tab w:val="left" w:pos="2772"/>
-              </w:tabs>
-              <w:rPr>
-                <w:sz w:val="18"/>
-                <w:szCs w:val="18"/>
-                <w:lang w:val="es-MX"/>
-              </w:rPr>
-            </w:pPr>
-            <w:r>
-              <w:rPr>
-                <w:b/>
-                <w:sz w:val="18"/>
-                <w:szCs w:val="18"/>
-                <w:lang w:val="es-MX"/>
-              </w:rPr>
-              <w:t xml:space="preserve">Comandos ejecutados en el equipo </w:t>
-            </w:r>
-            <w:r>
-              <w:rPr>
-                <w:b/>
-                <w:sz w:val="18"/>
-                <w:szCs w:val="18"/>
-                <w:lang w:val="es-MX"/>
-              </w:rPr>
-              <w:t>C</w:t>
-            </w:r>
-            <w:r>
-              <w:rPr>
-                <w:b/>
-                <w:sz w:val="18"/>
-                <w:szCs w:val="18"/>
-                <w:lang w:val="es-MX"/>
-              </w:rPr>
-              <w:t>PE</w:t>
+            <w:gridSpan w:val="15"/>
+          </w:tcPr>
+          <w:p>
+            <w:pPr>
+              <w:tabs>
+                <w:tab w:val="left" w:pos="2772"/>
+              </w:tabs>
+              <w:rPr>
+                <w:sz w:val="18"/>
+                <w:szCs w:val="18"/>
+                <w:lang w:val="es-MX"/>
+              </w:rPr>
+            </w:pPr>
+            <w:r>
+              <w:rPr>
+                <w:b/>
+                <w:sz w:val="18"/>
+                <w:szCs w:val="18"/>
+                <w:lang w:val="es-MX"/>
+              </w:rPr>
+              <w:t>Comandos ejecutados en el equipo CPE</w:t>
             </w:r>
           </w:p>
         </w:tc>
@@ -2732,7 +2699,7 @@
         <w:tc>
           <w:tcPr>
             <w:tcW w:w="0" w:type="auto"/>
-            <w:gridSpan w:val="12"/>
+            <w:gridSpan w:val="15"/>
           </w:tcPr>
           <w:p>
             <w:pPr>
@@ -2923,19 +2890,30 @@
         <w:tc>
           <w:tcPr>
             <w:tcW w:w="0" w:type="auto"/>
-            <w:gridSpan w:val="12"/>
-          </w:tcPr>
-          <w:p>
-            <w:pPr>
-              <w:tabs>
-                <w:tab w:val="left" w:pos="2772"/>
-              </w:tabs>
-              <w:rPr>
-                <w:sz w:val="18"/>
-                <w:szCs w:val="18"/>
-                <w:lang w:val="es-MX"/>
-              </w:rPr>
-            </w:pPr>
+            <w:gridSpan w:val="15"/>
+          </w:tcPr>
+          <w:p>
+            <w:pPr>
+              <w:tabs>
+                <w:tab w:val="left" w:pos="2772"/>
+              </w:tabs>
+              <w:jc w:val="center"/>
+              <w:rPr>
+                <w:b/>
+                <w:sz w:val="18"/>
+                <w:szCs w:val="18"/>
+                <w:lang w:val="es-MX"/>
+              </w:rPr>
+            </w:pPr>
+            <w:r>
+              <w:rPr>
+                <w:b/>
+                <w:sz w:val="18"/>
+                <w:szCs w:val="18"/>
+                <w:lang w:val="es-MX"/>
+              </w:rPr>
+              <w:t>EQUIPO ACCESO</w:t>
+            </w:r>
           </w:p>
         </w:tc>
       </w:tr>
@@ -2946,19 +2924,146 @@
         <w:tc>
           <w:tcPr>
             <w:tcW w:w="0" w:type="auto"/>
-            <w:gridSpan w:val="12"/>
-          </w:tcPr>
-          <w:p>
-            <w:pPr>
-              <w:tabs>
-                <w:tab w:val="left" w:pos="2772"/>
-              </w:tabs>
-              <w:rPr>
-                <w:sz w:val="18"/>
-                <w:szCs w:val="18"/>
-                <w:lang w:val="es-MX"/>
-              </w:rPr>
-            </w:pPr>
+            <w:gridSpan w:val="5"/>
+          </w:tcPr>
+          <w:p>
+            <w:pPr>
+              <w:tabs>
+                <w:tab w:val="left" w:pos="2772"/>
+              </w:tabs>
+              <w:rPr>
+                <w:b/>
+                <w:sz w:val="18"/>
+                <w:szCs w:val="18"/>
+                <w:lang w:val="es-MX"/>
+              </w:rPr>
+            </w:pPr>
+            <w:proofErr w:type="spellStart"/>
+            <w:r>
+              <w:rPr>
+                <w:b/>
+                <w:sz w:val="18"/>
+                <w:szCs w:val="18"/>
+                <w:lang w:val="es-MX"/>
+              </w:rPr>
+              <w:t>Hostname</w:t>
+            </w:r>
+            <w:proofErr w:type="spellEnd"/>
+          </w:p>
+        </w:tc>
+        <w:tc>
+          <w:tcPr>
+            <w:tcW w:w="0" w:type="auto"/>
+            <w:gridSpan w:val="5"/>
+          </w:tcPr>
+          <w:p>
+            <w:pPr>
+              <w:tabs>
+                <w:tab w:val="left" w:pos="2772"/>
+              </w:tabs>
+              <w:rPr>
+                <w:sz w:val="18"/>
+                <w:szCs w:val="18"/>
+                <w:lang w:val="es-MX"/>
+              </w:rPr>
+            </w:pPr>
+            <w:r>
+              <w:rPr>
+                <w:sz w:val="18"/>
+                <w:szCs w:val="18"/>
+                <w:lang w:val="es-MX"/>
+              </w:rPr>
+              <w:t>{{</w:t>
+            </w:r>
+            <w:proofErr w:type="spellStart"/>
+            <w:r>
+              <w:rPr>
+                <w:sz w:val="18"/>
+                <w:szCs w:val="18"/>
+                <w:lang w:val="es-MX"/>
+              </w:rPr>
+              <w:t>item.msg.acceso_device.acceso</w:t>
+            </w:r>
+            <w:proofErr w:type="spellEnd"/>
+            <w:r>
+              <w:rPr>
+                <w:sz w:val="18"/>
+                <w:szCs w:val="18"/>
+                <w:lang w:val="es-MX"/>
+              </w:rPr>
+              <w:t xml:space="preserve"> | default(“”)}}</w:t>
+            </w:r>
+          </w:p>
+        </w:tc>
+        <w:tc>
+          <w:tcPr>
+            <w:tcW w:w="0" w:type="auto"/>
+            <w:gridSpan w:val="4"/>
+          </w:tcPr>
+          <w:p>
+            <w:pPr>
+              <w:tabs>
+                <w:tab w:val="left" w:pos="2772"/>
+              </w:tabs>
+              <w:rPr>
+                <w:b/>
+                <w:sz w:val="18"/>
+                <w:szCs w:val="18"/>
+                <w:lang w:val="es-MX"/>
+              </w:rPr>
+            </w:pPr>
+            <w:r>
+              <w:rPr>
+                <w:b/>
+                <w:sz w:val="18"/>
+                <w:szCs w:val="18"/>
+                <w:lang w:val="es-MX"/>
+              </w:rPr>
+              <w:t>Sub Interface</w:t>
+            </w:r>
+          </w:p>
+        </w:tc>
+        <w:tc>
+          <w:tcPr>
+            <w:tcW w:w="0" w:type="auto"/>
+          </w:tcPr>
+          <w:p>
+            <w:pPr>
+              <w:tabs>
+                <w:tab w:val="left" w:pos="2772"/>
+              </w:tabs>
+              <w:rPr>
+                <w:sz w:val="18"/>
+                <w:szCs w:val="18"/>
+                <w:lang w:val="es-MX"/>
+              </w:rPr>
+            </w:pPr>
+            <w:r>
+              <w:rPr>
+                <w:sz w:val="18"/>
+                <w:szCs w:val="18"/>
+                <w:lang w:val="es-MX"/>
+              </w:rPr>
+              <w:t>{{</w:t>
+            </w:r>
+            <w:proofErr w:type="spellStart"/>
+            <w:r>
+              <w:rPr>
+                <w:sz w:val="18"/>
+                <w:szCs w:val="18"/>
+                <w:lang w:val="es-MX"/>
+              </w:rPr>
+              <w:t>item.msg.acceso_device.acceso_interface</w:t>
+            </w:r>
+            <w:proofErr w:type="spellEnd"/>
+            <w:r>
+              <w:rPr>
+                <w:sz w:val="18"/>
+                <w:szCs w:val="18"/>
+                <w:lang w:val="es-MX"/>
+              </w:rPr>
+              <w:t xml:space="preserve"> | default(“”)}}</w:t>
+            </w:r>
           </w:p>
         </w:tc>
       </w:tr>
@@ -2969,7 +3074,618 @@
         <w:tc>
           <w:tcPr>
             <w:tcW w:w="0" w:type="auto"/>
-            <w:gridSpan w:val="12"/>
+            <w:gridSpan w:val="5"/>
+          </w:tcPr>
+          <w:p>
+            <w:pPr>
+              <w:tabs>
+                <w:tab w:val="left" w:pos="2772"/>
+              </w:tabs>
+              <w:rPr>
+                <w:b/>
+                <w:sz w:val="18"/>
+                <w:szCs w:val="18"/>
+                <w:lang w:val="es-MX"/>
+              </w:rPr>
+            </w:pPr>
+            <w:proofErr w:type="spellStart"/>
+            <w:r>
+              <w:rPr>
+                <w:b/>
+                <w:sz w:val="18"/>
+                <w:szCs w:val="18"/>
+                <w:lang w:val="es-MX"/>
+              </w:rPr>
+              <w:t>Chassis</w:t>
+            </w:r>
+            <w:proofErr w:type="spellEnd"/>
+          </w:p>
+        </w:tc>
+        <w:tc>
+          <w:tcPr>
+            <w:tcW w:w="0" w:type="auto"/>
+            <w:gridSpan w:val="5"/>
+          </w:tcPr>
+          <w:p>
+            <w:pPr>
+              <w:tabs>
+                <w:tab w:val="left" w:pos="2772"/>
+              </w:tabs>
+              <w:rPr>
+                <w:sz w:val="18"/>
+                <w:szCs w:val="18"/>
+                <w:lang w:val="es-MX"/>
+              </w:rPr>
+            </w:pPr>
+            <w:r>
+              <w:rPr>
+                <w:sz w:val="18"/>
+                <w:szCs w:val="18"/>
+                <w:lang w:val="es-MX"/>
+              </w:rPr>
+              <w:t>{{</w:t>
+            </w:r>
+            <w:proofErr w:type="spellStart"/>
+            <w:r>
+              <w:rPr>
+                <w:sz w:val="18"/>
+                <w:szCs w:val="18"/>
+                <w:lang w:val="es-MX"/>
+              </w:rPr>
+              <w:t>item.msg.acceso_device.acceso_chassis</w:t>
+            </w:r>
+            <w:proofErr w:type="spellEnd"/>
+            <w:r>
+              <w:rPr>
+                <w:sz w:val="18"/>
+                <w:szCs w:val="18"/>
+                <w:lang w:val="es-MX"/>
+              </w:rPr>
+              <w:t xml:space="preserve"> | default(“”)}}</w:t>
+            </w:r>
+          </w:p>
+        </w:tc>
+        <w:tc>
+          <w:tcPr>
+            <w:tcW w:w="0" w:type="auto"/>
+            <w:gridSpan w:val="4"/>
+          </w:tcPr>
+          <w:p>
+            <w:pPr>
+              <w:tabs>
+                <w:tab w:val="left" w:pos="2772"/>
+              </w:tabs>
+              <w:rPr>
+                <w:b/>
+                <w:sz w:val="18"/>
+                <w:szCs w:val="18"/>
+                <w:lang w:val="es-MX"/>
+              </w:rPr>
+            </w:pPr>
+            <w:r>
+              <w:rPr>
+                <w:b/>
+                <w:sz w:val="18"/>
+                <w:szCs w:val="18"/>
+                <w:lang w:val="es-MX"/>
+              </w:rPr>
+              <w:t>OS</w:t>
+            </w:r>
+          </w:p>
+        </w:tc>
+        <w:tc>
+          <w:tcPr>
+            <w:tcW w:w="0" w:type="auto"/>
+          </w:tcPr>
+          <w:p>
+            <w:pPr>
+              <w:tabs>
+                <w:tab w:val="left" w:pos="2772"/>
+              </w:tabs>
+              <w:rPr>
+                <w:sz w:val="18"/>
+                <w:szCs w:val="18"/>
+                <w:lang w:val="es-MX"/>
+              </w:rPr>
+            </w:pPr>
+            <w:r>
+              <w:rPr>
+                <w:sz w:val="18"/>
+                <w:szCs w:val="18"/>
+                <w:lang w:val="es-MX"/>
+              </w:rPr>
+              <w:t>{{</w:t>
+            </w:r>
+            <w:proofErr w:type="spellStart"/>
+            <w:r>
+              <w:rPr>
+                <w:sz w:val="18"/>
+                <w:szCs w:val="18"/>
+                <w:lang w:val="es-MX"/>
+              </w:rPr>
+              <w:t>item.msg.acceso_device.acceso_os</w:t>
+            </w:r>
+            <w:proofErr w:type="spellEnd"/>
+            <w:r>
+              <w:rPr>
+                <w:sz w:val="18"/>
+                <w:szCs w:val="18"/>
+                <w:lang w:val="es-MX"/>
+              </w:rPr>
+              <w:t xml:space="preserve"> | default(“”)}}</w:t>
+            </w:r>
+          </w:p>
+        </w:tc>
+      </w:tr>
+      <w:tr>
+        <w:trPr>
+          <w:jc w:val="center"/>
+        </w:trPr>
+        <w:tc>
+          <w:tcPr>
+            <w:tcW w:w="0" w:type="auto"/>
+            <w:gridSpan w:val="15"/>
+          </w:tcPr>
+          <w:p>
+            <w:pPr>
+              <w:tabs>
+                <w:tab w:val="left" w:pos="2772"/>
+              </w:tabs>
+              <w:rPr>
+                <w:sz w:val="18"/>
+                <w:szCs w:val="18"/>
+                <w:lang w:val="es-MX"/>
+              </w:rPr>
+            </w:pPr>
+            <w:r>
+              <w:rPr>
+                <w:b/>
+                <w:sz w:val="18"/>
+                <w:szCs w:val="18"/>
+                <w:lang w:val="es-MX"/>
+              </w:rPr>
+              <w:t>Coman</w:t>
+            </w:r>
+            <w:r>
+              <w:rPr>
+                <w:b/>
+                <w:sz w:val="18"/>
+                <w:szCs w:val="18"/>
+                <w:lang w:val="es-MX"/>
+              </w:rPr>
+              <w:t>dos consultados en el equipo ACCESO</w:t>
+            </w:r>
+          </w:p>
+        </w:tc>
+      </w:tr>
+      <w:tr>
+        <w:trPr>
+          <w:jc w:val="center"/>
+        </w:trPr>
+        <w:tc>
+          <w:tcPr>
+            <w:tcW w:w="0" w:type="auto"/>
+            <w:gridSpan w:val="15"/>
+          </w:tcPr>
+          <w:p>
+            <w:pPr>
+              <w:tabs>
+                <w:tab w:val="left" w:pos="2772"/>
+              </w:tabs>
+              <w:rPr>
+                <w:i/>
+                <w:color w:val="A5A5A5" w:themeColor="accent3"/>
+                <w:sz w:val="18"/>
+                <w:szCs w:val="18"/>
+                <w:lang w:val="es-MX"/>
+              </w:rPr>
+            </w:pPr>
+            <w:r>
+              <w:rPr>
+                <w:i/>
+                <w:color w:val="A5A5A5" w:themeColor="accent3"/>
+                <w:sz w:val="18"/>
+                <w:szCs w:val="18"/>
+                <w:lang w:val="es-MX"/>
+              </w:rPr>
+              <w:t xml:space="preserve">{% </w:t>
+            </w:r>
+            <w:proofErr w:type="spellStart"/>
+            <w:r>
+              <w:rPr>
+                <w:i/>
+                <w:color w:val="A5A5A5" w:themeColor="accent3"/>
+                <w:sz w:val="18"/>
+                <w:szCs w:val="18"/>
+                <w:lang w:val="es-MX"/>
+              </w:rPr>
+              <w:t>for</w:t>
+            </w:r>
+            <w:proofErr w:type="spellEnd"/>
+            <w:r>
+              <w:rPr>
+                <w:i/>
+                <w:color w:val="A5A5A5" w:themeColor="accent3"/>
+                <w:sz w:val="18"/>
+                <w:szCs w:val="18"/>
+                <w:lang w:val="es-MX"/>
+              </w:rPr>
+              <w:t xml:space="preserve"> </w:t>
+            </w:r>
+            <w:proofErr w:type="gramStart"/>
+            <w:r>
+              <w:rPr>
+                <w:i/>
+                <w:color w:val="A5A5A5" w:themeColor="accent3"/>
+                <w:sz w:val="18"/>
+                <w:szCs w:val="18"/>
+                <w:lang w:val="es-MX"/>
+              </w:rPr>
+              <w:t>line  in</w:t>
+            </w:r>
+            <w:proofErr w:type="gramEnd"/>
+            <w:r>
+              <w:rPr>
+                <w:i/>
+                <w:color w:val="A5A5A5" w:themeColor="accent3"/>
+                <w:sz w:val="18"/>
+                <w:szCs w:val="18"/>
+                <w:lang w:val="es-MX"/>
+              </w:rPr>
+              <w:t xml:space="preserve"> item.</w:t>
+            </w:r>
+            <w:r>
+              <w:rPr>
+                <w:i/>
+                <w:color w:val="A5A5A5" w:themeColor="accent3"/>
+                <w:sz w:val="18"/>
+                <w:szCs w:val="18"/>
+                <w:lang w:val="es-MX"/>
+              </w:rPr>
+              <w:t>msg.acceso_device.</w:t>
+            </w:r>
+            <w:bookmarkStart w:id="0" w:name="_GoBack"/>
+            <w:bookmarkEnd w:id="0"/>
+            <w:r>
+              <w:rPr>
+                <w:i/>
+                <w:color w:val="A5A5A5" w:themeColor="accent3"/>
+                <w:sz w:val="18"/>
+                <w:szCs w:val="18"/>
+                <w:lang w:val="es-MX"/>
+              </w:rPr>
+              <w:t>acceso_commandsSumary</w:t>
+            </w:r>
+            <w:r>
+              <w:rPr>
+                <w:i/>
+                <w:color w:val="A5A5A5" w:themeColor="accent3"/>
+                <w:sz w:val="18"/>
+                <w:szCs w:val="18"/>
+                <w:lang w:val="es-MX"/>
+              </w:rPr>
+              <w:t xml:space="preserve"> | default([]) -%}</w:t>
+            </w:r>
+          </w:p>
+          <w:p>
+            <w:pPr>
+              <w:tabs>
+                <w:tab w:val="left" w:pos="2772"/>
+              </w:tabs>
+              <w:rPr>
+                <w:i/>
+                <w:color w:val="A5A5A5" w:themeColor="accent3"/>
+                <w:sz w:val="18"/>
+                <w:szCs w:val="18"/>
+                <w:lang w:val="es-MX"/>
+              </w:rPr>
+            </w:pPr>
+            <w:proofErr w:type="gramStart"/>
+            <w:r>
+              <w:rPr>
+                <w:i/>
+                <w:color w:val="A5A5A5" w:themeColor="accent3"/>
+                <w:sz w:val="18"/>
+                <w:szCs w:val="18"/>
+                <w:lang w:val="es-MX"/>
+              </w:rPr>
+              <w:t>{{ line</w:t>
+            </w:r>
+            <w:proofErr w:type="gramEnd"/>
+            <w:r>
+              <w:rPr>
+                <w:i/>
+                <w:color w:val="A5A5A5" w:themeColor="accent3"/>
+                <w:sz w:val="18"/>
+                <w:szCs w:val="18"/>
+                <w:lang w:val="es-MX"/>
+              </w:rPr>
+              <w:t xml:space="preserve"> | e }}</w:t>
+            </w:r>
+          </w:p>
+          <w:p>
+            <w:pPr>
+              <w:tabs>
+                <w:tab w:val="left" w:pos="2772"/>
+              </w:tabs>
+              <w:rPr>
+                <w:sz w:val="18"/>
+                <w:szCs w:val="18"/>
+                <w:lang w:val="es-MX"/>
+              </w:rPr>
+            </w:pPr>
+            <w:r>
+              <w:rPr>
+                <w:i/>
+                <w:color w:val="A5A5A5" w:themeColor="accent3"/>
+                <w:sz w:val="18"/>
+                <w:szCs w:val="18"/>
+                <w:lang w:val="es-MX"/>
+              </w:rPr>
+              <w:t xml:space="preserve">{% </w:t>
+            </w:r>
+            <w:proofErr w:type="spellStart"/>
+            <w:r>
+              <w:rPr>
+                <w:i/>
+                <w:color w:val="A5A5A5" w:themeColor="accent3"/>
+                <w:sz w:val="18"/>
+                <w:szCs w:val="18"/>
+                <w:lang w:val="es-MX"/>
+              </w:rPr>
+              <w:t>endfor</w:t>
+            </w:r>
+            <w:proofErr w:type="spellEnd"/>
+            <w:r>
+              <w:rPr>
+                <w:i/>
+                <w:color w:val="A5A5A5" w:themeColor="accent3"/>
+                <w:sz w:val="18"/>
+                <w:szCs w:val="18"/>
+                <w:lang w:val="es-MX"/>
+              </w:rPr>
+              <w:t xml:space="preserve"> %}</w:t>
+            </w:r>
+          </w:p>
+        </w:tc>
+      </w:tr>
+      <w:tr>
+        <w:trPr>
+          <w:jc w:val="center"/>
+        </w:trPr>
+        <w:tc>
+          <w:tcPr>
+            <w:tcW w:w="0" w:type="auto"/>
+            <w:gridSpan w:val="15"/>
+          </w:tcPr>
+          <w:p>
+            <w:pPr>
+              <w:tabs>
+                <w:tab w:val="left" w:pos="2772"/>
+              </w:tabs>
+              <w:rPr>
+                <w:sz w:val="18"/>
+                <w:szCs w:val="18"/>
+                <w:lang w:val="es-MX"/>
+              </w:rPr>
+            </w:pPr>
+            <w:r>
+              <w:rPr>
+                <w:b/>
+                <w:sz w:val="18"/>
+                <w:szCs w:val="18"/>
+                <w:lang w:val="es-MX"/>
+              </w:rPr>
+              <w:t>Coman</w:t>
+            </w:r>
+            <w:r>
+              <w:rPr>
+                <w:b/>
+                <w:sz w:val="18"/>
+                <w:szCs w:val="18"/>
+                <w:lang w:val="es-MX"/>
+              </w:rPr>
+              <w:t>dos ejecutados</w:t>
+            </w:r>
+            <w:r>
+              <w:rPr>
+                <w:b/>
+                <w:sz w:val="18"/>
+                <w:szCs w:val="18"/>
+                <w:lang w:val="es-MX"/>
+              </w:rPr>
+              <w:t xml:space="preserve"> en el equipo ACCESO</w:t>
+            </w:r>
+          </w:p>
+        </w:tc>
+      </w:tr>
+      <w:tr>
+        <w:trPr>
+          <w:jc w:val="center"/>
+        </w:trPr>
+        <w:tc>
+          <w:tcPr>
+            <w:tcW w:w="0" w:type="auto"/>
+            <w:gridSpan w:val="15"/>
+          </w:tcPr>
+          <w:p>
+            <w:pPr>
+              <w:tabs>
+                <w:tab w:val="left" w:pos="2772"/>
+              </w:tabs>
+              <w:rPr>
+                <w:i/>
+                <w:color w:val="2F5496" w:themeColor="accent5" w:themeShade="BF"/>
+                <w:sz w:val="18"/>
+                <w:szCs w:val="18"/>
+                <w:lang w:val="es-MX"/>
+              </w:rPr>
+            </w:pPr>
+            <w:r>
+              <w:rPr>
+                <w:i/>
+                <w:color w:val="2F5496" w:themeColor="accent5" w:themeShade="BF"/>
+                <w:sz w:val="18"/>
+                <w:szCs w:val="18"/>
+                <w:lang w:val="es-MX"/>
+              </w:rPr>
+              <w:t xml:space="preserve">{% </w:t>
+            </w:r>
+            <w:proofErr w:type="spellStart"/>
+            <w:r>
+              <w:rPr>
+                <w:i/>
+                <w:color w:val="2F5496" w:themeColor="accent5" w:themeShade="BF"/>
+                <w:sz w:val="18"/>
+                <w:szCs w:val="18"/>
+                <w:lang w:val="es-MX"/>
+              </w:rPr>
+              <w:t>for</w:t>
+            </w:r>
+            <w:proofErr w:type="spellEnd"/>
+            <w:r>
+              <w:rPr>
+                <w:i/>
+                <w:color w:val="2F5496" w:themeColor="accent5" w:themeShade="BF"/>
+                <w:sz w:val="18"/>
+                <w:szCs w:val="18"/>
+                <w:lang w:val="es-MX"/>
+              </w:rPr>
+              <w:t xml:space="preserve"> </w:t>
+            </w:r>
+            <w:proofErr w:type="gramStart"/>
+            <w:r>
+              <w:rPr>
+                <w:i/>
+                <w:color w:val="2F5496" w:themeColor="accent5" w:themeShade="BF"/>
+                <w:sz w:val="18"/>
+                <w:szCs w:val="18"/>
+                <w:lang w:val="es-MX"/>
+              </w:rPr>
+              <w:t>line  in</w:t>
+            </w:r>
+            <w:proofErr w:type="gramEnd"/>
+            <w:r>
+              <w:rPr>
+                <w:i/>
+                <w:color w:val="2F5496" w:themeColor="accent5" w:themeShade="BF"/>
+                <w:sz w:val="18"/>
+                <w:szCs w:val="18"/>
+                <w:lang w:val="es-MX"/>
+              </w:rPr>
+              <w:t xml:space="preserve"> item.</w:t>
+            </w:r>
+            <w:r>
+              <w:rPr>
+                <w:i/>
+                <w:color w:val="2F5496" w:themeColor="accent5" w:themeShade="BF"/>
+                <w:sz w:val="18"/>
+                <w:szCs w:val="18"/>
+                <w:lang w:val="es-MX"/>
+              </w:rPr>
+              <w:t>msg.acceso_device.acceso_trafficpoliceAnalysis.session_inACCESO</w:t>
+            </w:r>
+            <w:r>
+              <w:rPr>
+                <w:i/>
+                <w:color w:val="2F5496" w:themeColor="accent5" w:themeShade="BF"/>
+                <w:sz w:val="18"/>
+                <w:szCs w:val="18"/>
+                <w:lang w:val="es-MX"/>
+              </w:rPr>
+              <w:t xml:space="preserve"> | default([]) -%}</w:t>
+            </w:r>
+          </w:p>
+          <w:p>
+            <w:pPr>
+              <w:tabs>
+                <w:tab w:val="left" w:pos="2772"/>
+              </w:tabs>
+              <w:rPr>
+                <w:i/>
+                <w:color w:val="2F5496" w:themeColor="accent5" w:themeShade="BF"/>
+                <w:sz w:val="18"/>
+                <w:szCs w:val="18"/>
+                <w:lang w:val="es-MX"/>
+              </w:rPr>
+            </w:pPr>
+            <w:proofErr w:type="gramStart"/>
+            <w:r>
+              <w:rPr>
+                <w:i/>
+                <w:color w:val="2F5496" w:themeColor="accent5" w:themeShade="BF"/>
+                <w:sz w:val="18"/>
+                <w:szCs w:val="18"/>
+                <w:lang w:val="es-MX"/>
+              </w:rPr>
+              <w:t>{{ line</w:t>
+            </w:r>
+            <w:proofErr w:type="gramEnd"/>
+            <w:r>
+              <w:rPr>
+                <w:i/>
+                <w:color w:val="2F5496" w:themeColor="accent5" w:themeShade="BF"/>
+                <w:sz w:val="18"/>
+                <w:szCs w:val="18"/>
+                <w:lang w:val="es-MX"/>
+              </w:rPr>
+              <w:t xml:space="preserve"> | e }}</w:t>
+            </w:r>
+          </w:p>
+          <w:p>
+            <w:pPr>
+              <w:tabs>
+                <w:tab w:val="left" w:pos="2772"/>
+              </w:tabs>
+              <w:rPr>
+                <w:sz w:val="18"/>
+                <w:szCs w:val="18"/>
+                <w:lang w:val="es-MX"/>
+              </w:rPr>
+            </w:pPr>
+            <w:r>
+              <w:rPr>
+                <w:i/>
+                <w:color w:val="2F5496" w:themeColor="accent5" w:themeShade="BF"/>
+                <w:sz w:val="18"/>
+                <w:szCs w:val="18"/>
+                <w:lang w:val="es-MX"/>
+              </w:rPr>
+              <w:t xml:space="preserve">{% </w:t>
+            </w:r>
+            <w:proofErr w:type="spellStart"/>
+            <w:r>
+              <w:rPr>
+                <w:i/>
+                <w:color w:val="2F5496" w:themeColor="accent5" w:themeShade="BF"/>
+                <w:sz w:val="18"/>
+                <w:szCs w:val="18"/>
+                <w:lang w:val="es-MX"/>
+              </w:rPr>
+              <w:t>endfor</w:t>
+            </w:r>
+            <w:proofErr w:type="spellEnd"/>
+            <w:r>
+              <w:rPr>
+                <w:i/>
+                <w:color w:val="2F5496" w:themeColor="accent5" w:themeShade="BF"/>
+                <w:sz w:val="18"/>
+                <w:szCs w:val="18"/>
+                <w:lang w:val="es-MX"/>
+              </w:rPr>
+              <w:t xml:space="preserve"> %}</w:t>
+            </w:r>
+          </w:p>
+        </w:tc>
+      </w:tr>
+      <w:tr>
+        <w:trPr>
+          <w:jc w:val="center"/>
+        </w:trPr>
+        <w:tc>
+          <w:tcPr>
+            <w:tcW w:w="0" w:type="auto"/>
+            <w:gridSpan w:val="15"/>
           </w:tcPr>
           <w:p>
             <w:pPr>

</xml_diff>

<commit_message>
upgrade_internet: input por excel realizado
</commit_message>
<xml_diff>
--- a/scripts/apis/templates/informes/upgrade_internet_plantilla.docx
+++ b/scripts/apis/templates/informes/upgrade_internet_plantilla.docx
@@ -24,73 +24,7 @@
           <w:u w:val="single"/>
           <w:lang w:val="es-MX"/>
         </w:rPr>
-        <w:t xml:space="preserve">Reporte de </w:t>
-      </w:r>
-      <w:proofErr w:type="spellStart"/>
-      <w:r>
-        <w:rPr>
-          <w:b/>
-          <w:sz w:val="28"/>
-          <w:szCs w:val="28"/>
-          <w:u w:val="single"/>
-          <w:lang w:val="es-MX"/>
-        </w:rPr>
-        <w:t>upgrade</w:t>
-      </w:r>
-      <w:proofErr w:type="spellEnd"/>
-      <w:r>
-        <w:rPr>
-          <w:b/>
-          <w:sz w:val="28"/>
-          <w:szCs w:val="28"/>
-          <w:u w:val="single"/>
-          <w:lang w:val="es-MX"/>
-        </w:rPr>
-        <w:t xml:space="preserve"> de internet a </w:t>
-      </w:r>
-      <w:proofErr w:type="gramStart"/>
-      <w:r>
-        <w:rPr>
-          <w:b/>
-          <w:sz w:val="28"/>
-          <w:szCs w:val="28"/>
-          <w:u w:val="single"/>
-          <w:lang w:val="es-MX"/>
-        </w:rPr>
-        <w:t xml:space="preserve">{{ </w:t>
-      </w:r>
-      <w:proofErr w:type="spellStart"/>
-      <w:r>
-        <w:rPr>
-          <w:b/>
-          <w:sz w:val="28"/>
-          <w:szCs w:val="28"/>
-          <w:u w:val="single"/>
-          <w:lang w:val="es-MX"/>
-        </w:rPr>
-        <w:t>newbw</w:t>
-      </w:r>
-      <w:proofErr w:type="spellEnd"/>
-      <w:proofErr w:type="gramEnd"/>
-      <w:r>
-        <w:rPr>
-          <w:b/>
-          <w:sz w:val="28"/>
-          <w:szCs w:val="28"/>
-          <w:u w:val="single"/>
-          <w:lang w:val="es-MX"/>
-        </w:rPr>
-        <w:t xml:space="preserve"> }}</w:t>
-      </w:r>
-      <w:r>
-        <w:rPr>
-          <w:b/>
-          <w:sz w:val="28"/>
-          <w:szCs w:val="28"/>
-          <w:u w:val="single"/>
-          <w:lang w:val="es-MX"/>
-        </w:rPr>
-        <w:t xml:space="preserve"> Mbps</w:t>
+        <w:t>REPORTE DE UPGRADE DE INTERNET</w:t>
       </w:r>
     </w:p>
     <w:p>
@@ -167,6 +101,7 @@
       <w:tblGrid>
         <w:gridCol w:w="1293"/>
         <w:gridCol w:w="1117"/>
+        <w:gridCol w:w="1476"/>
       </w:tblGrid>
       <w:tr>
         <w:trPr>
@@ -228,6 +163,34 @@
             </w:r>
           </w:p>
         </w:tc>
+        <w:tc>
+          <w:tcPr>
+            <w:tcW w:w="0" w:type="auto"/>
+            <w:shd w:val="clear" w:color="auto" w:fill="5B9BD5" w:themeFill="accent1"/>
+          </w:tcPr>
+          <w:p>
+            <w:pPr>
+              <w:tabs>
+                <w:tab w:val="left" w:pos="2772"/>
+              </w:tabs>
+              <w:rPr>
+                <w:b/>
+                <w:sz w:val="18"/>
+                <w:szCs w:val="18"/>
+                <w:lang w:val="es-MX"/>
+              </w:rPr>
+            </w:pPr>
+            <w:r>
+              <w:rPr>
+                <w:b/>
+                <w:sz w:val="18"/>
+                <w:szCs w:val="18"/>
+                <w:lang w:val="es-MX"/>
+              </w:rPr>
+              <w:t>NEW BW</w:t>
+            </w:r>
+          </w:p>
+        </w:tc>
       </w:tr>
       <w:tr>
         <w:trPr>
@@ -236,7 +199,7 @@
         <w:tc>
           <w:tcPr>
             <w:tcW w:w="0" w:type="auto"/>
-            <w:gridSpan w:val="2"/>
+            <w:gridSpan w:val="3"/>
           </w:tcPr>
           <w:p>
             <w:pPr>
@@ -357,8 +320,104 @@
                 <w:szCs w:val="18"/>
                 <w:lang w:val="es-MX"/>
               </w:rPr>
-              <w:t>{{</w:t>
-            </w:r>
+              <w:t xml:space="preserve">{{ </w:t>
+            </w:r>
+            <w:proofErr w:type="spellStart"/>
+            <w:r>
+              <w:rPr>
+                <w:sz w:val="18"/>
+                <w:szCs w:val="18"/>
+                <w:lang w:val="es-MX"/>
+              </w:rPr>
+              <w:t>loop.index</w:t>
+            </w:r>
+            <w:proofErr w:type="spellEnd"/>
+            <w:r>
+              <w:rPr>
+                <w:sz w:val="18"/>
+                <w:szCs w:val="18"/>
+                <w:lang w:val="es-MX"/>
+              </w:rPr>
+              <w:t xml:space="preserve"> }}</w:t>
+            </w:r>
+          </w:p>
+        </w:tc>
+        <w:tc>
+          <w:tcPr>
+            <w:tcW w:w="0" w:type="auto"/>
+          </w:tcPr>
+          <w:p>
+            <w:pPr>
+              <w:tabs>
+                <w:tab w:val="left" w:pos="2772"/>
+              </w:tabs>
+              <w:rPr>
+                <w:sz w:val="18"/>
+                <w:szCs w:val="18"/>
+                <w:lang w:val="es-MX"/>
+              </w:rPr>
+            </w:pPr>
+            <w:r>
+              <w:rPr>
+                <w:sz w:val="18"/>
+                <w:szCs w:val="18"/>
+                <w:lang w:val="es-MX"/>
+              </w:rPr>
+              <w:t xml:space="preserve">{{ </w:t>
+            </w:r>
+            <w:proofErr w:type="spellStart"/>
+            <w:r>
+              <w:rPr>
+                <w:sz w:val="18"/>
+                <w:szCs w:val="18"/>
+                <w:lang w:val="es-MX"/>
+              </w:rPr>
+              <w:t>item.cid</w:t>
+            </w:r>
+            <w:proofErr w:type="spellEnd"/>
+            <w:r>
+              <w:rPr>
+                <w:sz w:val="18"/>
+                <w:szCs w:val="18"/>
+                <w:lang w:val="es-MX"/>
+              </w:rPr>
+              <w:t xml:space="preserve"> }}</w:t>
+            </w:r>
+          </w:p>
+        </w:tc>
+        <w:tc>
+          <w:tcPr>
+            <w:tcW w:w="0" w:type="auto"/>
+          </w:tcPr>
+          <w:p>
+            <w:pPr>
+              <w:tabs>
+                <w:tab w:val="left" w:pos="2772"/>
+              </w:tabs>
+              <w:rPr>
+                <w:sz w:val="18"/>
+                <w:szCs w:val="18"/>
+                <w:lang w:val="es-MX"/>
+              </w:rPr>
+            </w:pPr>
+            <w:r>
+              <w:rPr>
+                <w:sz w:val="18"/>
+                <w:szCs w:val="18"/>
+                <w:lang w:val="es-MX"/>
+              </w:rPr>
+              <w:t xml:space="preserve">{{ </w:t>
+            </w:r>
+            <w:proofErr w:type="spellStart"/>
+            <w:r>
+              <w:rPr>
+                <w:sz w:val="18"/>
+                <w:szCs w:val="18"/>
+                <w:lang w:val="es-MX"/>
+              </w:rPr>
+              <w:t>item.newBW</w:t>
+            </w:r>
+            <w:proofErr w:type="spellEnd"/>
             <w:r>
               <w:rPr>
                 <w:sz w:val="18"/>
@@ -367,82 +426,15 @@
               </w:rPr>
               <w:t xml:space="preserve"> </w:t>
             </w:r>
-            <w:proofErr w:type="spellStart"/>
-            <w:r>
-              <w:rPr>
-                <w:sz w:val="18"/>
-                <w:szCs w:val="18"/>
-                <w:lang w:val="es-MX"/>
-              </w:rPr>
-              <w:t>loop</w:t>
-            </w:r>
-            <w:r>
-              <w:rPr>
-                <w:sz w:val="18"/>
-                <w:szCs w:val="18"/>
-                <w:lang w:val="es-MX"/>
-              </w:rPr>
-              <w:t>.index</w:t>
-            </w:r>
-            <w:proofErr w:type="spellEnd"/>
-            <w:r>
-              <w:rPr>
-                <w:sz w:val="18"/>
-                <w:szCs w:val="18"/>
-                <w:lang w:val="es-MX"/>
-              </w:rPr>
-              <w:t xml:space="preserve"> }}</w:t>
-            </w:r>
-          </w:p>
-        </w:tc>
-        <w:tc>
-          <w:tcPr>
-            <w:tcW w:w="0" w:type="auto"/>
-          </w:tcPr>
-          <w:p>
-            <w:pPr>
-              <w:tabs>
-                <w:tab w:val="left" w:pos="2772"/>
-              </w:tabs>
-              <w:rPr>
-                <w:sz w:val="18"/>
-                <w:szCs w:val="18"/>
-                <w:lang w:val="es-MX"/>
-              </w:rPr>
-            </w:pPr>
-            <w:r>
-              <w:rPr>
-                <w:sz w:val="18"/>
-                <w:szCs w:val="18"/>
-                <w:lang w:val="es-MX"/>
-              </w:rPr>
-              <w:t xml:space="preserve">{{ </w:t>
-            </w:r>
-            <w:proofErr w:type="spellStart"/>
-            <w:r>
-              <w:rPr>
-                <w:sz w:val="18"/>
-                <w:szCs w:val="18"/>
-                <w:lang w:val="es-MX"/>
-              </w:rPr>
-              <w:t>i</w:t>
-            </w:r>
-            <w:r>
-              <w:rPr>
-                <w:sz w:val="18"/>
-                <w:szCs w:val="18"/>
-                <w:lang w:val="es-MX"/>
-              </w:rPr>
-              <w:t>tem.cid</w:t>
-            </w:r>
-            <w:proofErr w:type="spellEnd"/>
-            <w:r>
-              <w:rPr>
-                <w:sz w:val="18"/>
-                <w:szCs w:val="18"/>
-                <w:lang w:val="es-MX"/>
-              </w:rPr>
-              <w:t xml:space="preserve"> }}</w:t>
+            <w:bookmarkStart w:id="0" w:name="_GoBack"/>
+            <w:bookmarkEnd w:id="0"/>
+            <w:r>
+              <w:rPr>
+                <w:sz w:val="18"/>
+                <w:szCs w:val="18"/>
+                <w:lang w:val="es-MX"/>
+              </w:rPr>
+              <w:t>}}</w:t>
             </w:r>
           </w:p>
         </w:tc>
@@ -454,7 +446,7 @@
         <w:tc>
           <w:tcPr>
             <w:tcW w:w="0" w:type="auto"/>
-            <w:gridSpan w:val="2"/>
+            <w:gridSpan w:val="3"/>
           </w:tcPr>
           <w:p>
             <w:pPr>
@@ -3332,7 +3324,18 @@
                 <w:szCs w:val="18"/>
                 <w:lang w:val="es-MX"/>
               </w:rPr>
-              <w:t xml:space="preserve"> item.</w:t>
+              <w:t xml:space="preserve"> </w:t>
+            </w:r>
+            <w:proofErr w:type="spellStart"/>
+            <w:r>
+              <w:rPr>
+                <w:i/>
+                <w:color w:val="A5A5A5" w:themeColor="accent3"/>
+                <w:sz w:val="18"/>
+                <w:szCs w:val="18"/>
+                <w:lang w:val="es-MX"/>
+              </w:rPr>
+              <w:t>item.</w:t>
             </w:r>
             <w:r>
               <w:rPr>
@@ -3344,8 +3347,6 @@
               </w:rPr>
               <w:t>msg.acceso_device.</w:t>
             </w:r>
-            <w:bookmarkStart w:id="0" w:name="_GoBack"/>
-            <w:bookmarkEnd w:id="0"/>
             <w:r>
               <w:rPr>
                 <w:i/>
@@ -3356,6 +3357,7 @@
               </w:rPr>
               <w:t>acceso_commandsSumary</w:t>
             </w:r>
+            <w:proofErr w:type="spellEnd"/>
             <w:r>
               <w:rPr>
                 <w:i/>
@@ -3485,16 +3487,7 @@
                 <w:szCs w:val="18"/>
                 <w:lang w:val="es-MX"/>
               </w:rPr>
-              <w:t>dos ejecutados</w:t>
-            </w:r>
-            <w:r>
-              <w:rPr>
-                <w:b/>
-                <w:sz w:val="18"/>
-                <w:szCs w:val="18"/>
-                <w:lang w:val="es-MX"/>
-              </w:rPr>
-              <w:t xml:space="preserve"> en el equipo ACCESO</w:t>
+              <w:t>dos ejecutados en el equipo ACCESO</w:t>
             </w:r>
           </w:p>
         </w:tc>

</xml_diff>